<commit_message>
add and modify classes to assemble
</commit_message>
<xml_diff>
--- a/Evidencia.docx
+++ b/Evidencia.docx
@@ -1,6 +1,6 @@
 
 <file path=word/document.xml><?xml version="1.0" encoding="utf-8"?>
-<w:document xmlns:wpc="http://schemas.microsoft.com/office/word/2010/wordprocessingCanvas" xmlns:cx="http://schemas.microsoft.com/office/drawing/2014/chartex" xmlns:mc="http://schemas.openxmlformats.org/markup-compatibility/2006" xmlns:o="urn:schemas-microsoft-com:office:office" xmlns:r="http://schemas.openxmlformats.org/officeDocument/2006/relationships" xmlns:m="http://schemas.openxmlformats.org/officeDocument/2006/math" xmlns:v="urn:schemas-microsoft-com:vml" xmlns:wp14="http://schemas.microsoft.com/office/word/2010/wordprocessingDrawing" xmlns:wp="http://schemas.openxmlformats.org/drawingml/2006/wordprocessingDrawing" xmlns:w10="urn:schemas-microsoft-com:office:word" xmlns:w="http://schemas.openxmlformats.org/wordprocessingml/2006/main" xmlns:w14="http://schemas.microsoft.com/office/word/2010/wordml" xmlns:w15="http://schemas.microsoft.com/office/word/2012/wordml" xmlns:w16se="http://schemas.microsoft.com/office/word/2015/wordml/symex" xmlns:wpg="http://schemas.microsoft.com/office/word/2010/wordprocessingGroup" xmlns:wpi="http://schemas.microsoft.com/office/word/2010/wordprocessingInk" xmlns:wne="http://schemas.microsoft.com/office/word/2006/wordml" xmlns:wps="http://schemas.microsoft.com/office/word/2010/wordprocessingShape" mc:Ignorable="w14 w15 w16se wp14">
+<w:document xmlns:wpc="http://schemas.microsoft.com/office/word/2010/wordprocessingCanvas" xmlns:cx="http://schemas.microsoft.com/office/drawing/2014/chartex" xmlns:cx1="http://schemas.microsoft.com/office/drawing/2015/9/8/chartex" xmlns:cx2="http://schemas.microsoft.com/office/drawing/2015/10/21/chartex" xmlns:cx3="http://schemas.microsoft.com/office/drawing/2016/5/9/chartex" xmlns:cx4="http://schemas.microsoft.com/office/drawing/2016/5/10/chartex" xmlns:cx5="http://schemas.microsoft.com/office/drawing/2016/5/11/chartex" xmlns:cx6="http://schemas.microsoft.com/office/drawing/2016/5/12/chartex" xmlns:cx7="http://schemas.microsoft.com/office/drawing/2016/5/13/chartex" xmlns:cx8="http://schemas.microsoft.com/office/drawing/2016/5/14/chartex" xmlns:mc="http://schemas.openxmlformats.org/markup-compatibility/2006" xmlns:aink="http://schemas.microsoft.com/office/drawing/2016/ink" xmlns:am3d="http://schemas.microsoft.com/office/drawing/2017/model3d" xmlns:o="urn:schemas-microsoft-com:office:office" xmlns:r="http://schemas.openxmlformats.org/officeDocument/2006/relationships" xmlns:m="http://schemas.openxmlformats.org/officeDocument/2006/math" xmlns:v="urn:schemas-microsoft-com:vml" xmlns:wp14="http://schemas.microsoft.com/office/word/2010/wordprocessingDrawing" xmlns:wp="http://schemas.openxmlformats.org/drawingml/2006/wordprocessingDrawing" xmlns:w10="urn:schemas-microsoft-com:office:word" xmlns:w="http://schemas.openxmlformats.org/wordprocessingml/2006/main" xmlns:w14="http://schemas.microsoft.com/office/word/2010/wordml" xmlns:w15="http://schemas.microsoft.com/office/word/2012/wordml" xmlns:w16cex="http://schemas.microsoft.com/office/word/2018/wordml/cex" xmlns:w16cid="http://schemas.microsoft.com/office/word/2016/wordml/cid" xmlns:w16="http://schemas.microsoft.com/office/word/2018/wordml" xmlns:w16se="http://schemas.microsoft.com/office/word/2015/wordml/symex" xmlns:wpg="http://schemas.microsoft.com/office/word/2010/wordprocessingGroup" xmlns:wpi="http://schemas.microsoft.com/office/word/2010/wordprocessingInk" xmlns:wne="http://schemas.microsoft.com/office/word/2006/wordml" xmlns:wps="http://schemas.microsoft.com/office/word/2010/wordprocessingShape" mc:Ignorable="w14 w15 w16se w16cid w16 w16cex wp14">
   <w:body>
     <w:p>
       <w:pPr>
@@ -12,8 +12,138 @@
           <w:lang w:val="es-PE"/>
         </w:rPr>
       </w:pPr>
-      <w:bookmarkStart w:id="0" w:name="_GoBack"/>
-      <w:bookmarkEnd w:id="0"/>
+      <w:r>
+        <w:rPr>
+          <w:noProof/>
+          <w:lang w:val="es-PE" w:eastAsia="es-PE"/>
+        </w:rPr>
+        <mc:AlternateContent>
+          <mc:Choice Requires="wps">
+            <w:drawing>
+              <wp:anchor distT="0" distB="0" distL="114300" distR="114300" simplePos="0" relativeHeight="251659264" behindDoc="0" locked="0" layoutInCell="1" allowOverlap="1" wp14:anchorId="40BE1C8D" wp14:editId="367BE8F6">
+                <wp:simplePos x="0" y="0"/>
+                <wp:positionH relativeFrom="column">
+                  <wp:posOffset>453145</wp:posOffset>
+                </wp:positionH>
+                <wp:positionV relativeFrom="paragraph">
+                  <wp:posOffset>8512810</wp:posOffset>
+                </wp:positionV>
+                <wp:extent cx="2160905" cy="145415"/>
+                <wp:effectExtent l="0" t="0" r="0" b="0"/>
+                <wp:wrapNone/>
+                <wp:docPr id="15" name="Text Box 11"/>
+                <wp:cNvGraphicFramePr>
+                  <a:graphicFrameLocks xmlns:a="http://schemas.openxmlformats.org/drawingml/2006/main"/>
+                </wp:cNvGraphicFramePr>
+                <a:graphic xmlns:a="http://schemas.openxmlformats.org/drawingml/2006/main">
+                  <a:graphicData uri="http://schemas.microsoft.com/office/word/2010/wordprocessingShape">
+                    <wps:wsp>
+                      <wps:cNvSpPr txBox="1">
+                        <a:spLocks noChangeArrowheads="1"/>
+                      </wps:cNvSpPr>
+                      <wps:spPr bwMode="auto">
+                        <a:xfrm>
+                          <a:off x="0" y="0"/>
+                          <a:ext cx="2160905" cy="145415"/>
+                        </a:xfrm>
+                        <a:prstGeom prst="rect">
+                          <a:avLst/>
+                        </a:prstGeom>
+                        <a:solidFill>
+                          <a:srgbClr val="FFFFFF">
+                            <a:alpha val="0"/>
+                          </a:srgbClr>
+                        </a:solidFill>
+                        <a:ln>
+                          <a:noFill/>
+                        </a:ln>
+                      </wps:spPr>
+                      <wps:txbx>
+                        <w:txbxContent>
+                          <w:p>
+                            <w:pPr>
+                              <w:jc w:val="center"/>
+                              <w:rPr>
+                                <w:rFonts w:ascii="Arial Narrow" w:hAnsi="Arial Narrow"/>
+                                <w:b/>
+                                <w:color w:val="808080"/>
+                                <w:spacing w:val="40"/>
+                                <w:sz w:val="20"/>
+                                <w:szCs w:val="20"/>
+                                <w:lang w:val="en-US"/>
+                              </w:rPr>
+                            </w:pPr>
+                            <w:r>
+                              <w:rPr>
+                                <w:rFonts w:ascii="Arial Narrow" w:hAnsi="Arial Narrow"/>
+                                <w:b/>
+                                <w:color w:val="808080"/>
+                                <w:spacing w:val="40"/>
+                                <w:sz w:val="20"/>
+                                <w:szCs w:val="20"/>
+                              </w:rPr>
+                              <w:t>WWW.TSOFTLATAM.COM</w:t>
+                            </w:r>
+                          </w:p>
+                        </w:txbxContent>
+                      </wps:txbx>
+                      <wps:bodyPr rot="0" vert="horz" wrap="square" lIns="0" tIns="0" rIns="0" bIns="0" anchor="t" anchorCtr="0" upright="1">
+                        <a:spAutoFit/>
+                      </wps:bodyPr>
+                    </wps:wsp>
+                  </a:graphicData>
+                </a:graphic>
+                <wp14:sizeRelH relativeFrom="margin">
+                  <wp14:pctWidth>0</wp14:pctWidth>
+                </wp14:sizeRelH>
+                <wp14:sizeRelV relativeFrom="margin">
+                  <wp14:pctHeight>0</wp14:pctHeight>
+                </wp14:sizeRelV>
+              </wp:anchor>
+            </w:drawing>
+          </mc:Choice>
+          <mc:Fallback>
+            <w:pict>
+              <v:shapetype w14:anchorId="40BE1C8D" id="_x0000_t202" coordsize="21600,21600" o:spt="202" path="m,l,21600r21600,l21600,xe">
+                <v:stroke joinstyle="miter"/>
+                <v:path gradientshapeok="t" o:connecttype="rect"/>
+              </v:shapetype>
+              <v:shape id="Text Box 11" o:spid="_x0000_s1026" type="#_x0000_t202" style="position:absolute;left:0;text-align:left;margin-left:35.7pt;margin-top:670.3pt;width:170.15pt;height:11.45pt;z-index:251659264;visibility:visible;mso-wrap-style:square;mso-width-percent:0;mso-height-percent:0;mso-wrap-distance-left:9pt;mso-wrap-distance-top:0;mso-wrap-distance-right:9pt;mso-wrap-distance-bottom:0;mso-position-horizontal:absolute;mso-position-horizontal-relative:text;mso-position-vertical:absolute;mso-position-vertical-relative:text;mso-width-percent:0;mso-height-percent:0;mso-width-relative:margin;mso-height-relative:margin;v-text-anchor:top" o:gfxdata="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" stroked="f">
+                <v:fill opacity="0"/>
+                <v:textbox style="mso-fit-shape-to-text:t" inset="0,0,0,0">
+                  <w:txbxContent>
+                    <w:p>
+                      <w:pPr>
+                        <w:jc w:val="center"/>
+                        <w:rPr>
+                          <w:rFonts w:ascii="Arial Narrow" w:hAnsi="Arial Narrow"/>
+                          <w:b/>
+                          <w:color w:val="808080"/>
+                          <w:spacing w:val="40"/>
+                          <w:sz w:val="20"/>
+                          <w:szCs w:val="20"/>
+                          <w:lang w:val="en-US"/>
+                        </w:rPr>
+                      </w:pPr>
+                      <w:r>
+                        <w:rPr>
+                          <w:rFonts w:ascii="Arial Narrow" w:hAnsi="Arial Narrow"/>
+                          <w:b/>
+                          <w:color w:val="808080"/>
+                          <w:spacing w:val="40"/>
+                          <w:sz w:val="20"/>
+                          <w:szCs w:val="20"/>
+                        </w:rPr>
+                        <w:t>WWW.TSOFTLATAM.COM</w:t>
+                      </w:r>
+                    </w:p>
+                  </w:txbxContent>
+                </v:textbox>
+              </v:shape>
+            </w:pict>
+          </mc:Fallback>
+        </mc:AlternateContent>
+      </w:r>
       <w:r>
         <w:rPr>
           <w:b/>
@@ -24,7 +154,7 @@
           <w:lang w:val="es-PE" w:eastAsia="es-PE"/>
         </w:rPr>
         <w:drawing>
-          <wp:anchor distT="0" distB="0" distL="114300" distR="114300" simplePos="0" relativeHeight="251660288" behindDoc="1" locked="0" layoutInCell="1" allowOverlap="1">
+          <wp:anchor distT="0" distB="0" distL="114300" distR="114300" simplePos="0" relativeHeight="251660288" behindDoc="1" locked="0" layoutInCell="1" allowOverlap="1" wp14:anchorId="18EAAD41" wp14:editId="7E05437E">
             <wp:simplePos x="0" y="0"/>
             <wp:positionH relativeFrom="page">
               <wp:align>right</wp:align>
@@ -94,7 +224,7 @@
         <mc:AlternateContent>
           <mc:Choice Requires="wps">
             <w:drawing>
-              <wp:anchor distT="0" distB="0" distL="114300" distR="114300" simplePos="0" relativeHeight="251655168" behindDoc="0" locked="0" layoutInCell="1" allowOverlap="1" wp14:anchorId="342D2FD8" wp14:editId="449137FA">
+              <wp:anchor distT="0" distB="0" distL="114300" distR="114300" simplePos="0" relativeHeight="251655168" behindDoc="0" locked="0" layoutInCell="1" allowOverlap="1" wp14:anchorId="2AFB3169" wp14:editId="01A34DB5">
                 <wp:simplePos x="0" y="0"/>
                 <wp:positionH relativeFrom="margin">
                   <wp:align>left</wp:align>
@@ -307,11 +437,7 @@
           </mc:Choice>
           <mc:Fallback>
             <w:pict>
-              <v:shapetype w14:anchorId="342D2FD8" id="_x0000_t202" coordsize="21600,21600" o:spt="202" path="m,l,21600r21600,l21600,xe">
-                <v:stroke joinstyle="miter"/>
-                <v:path gradientshapeok="t" o:connecttype="rect"/>
-              </v:shapetype>
-              <v:shape id="Text Box 10" o:spid="_x0000_s1026" type="#_x0000_t202" style="position:absolute;left:0;text-align:left;margin-left:0;margin-top:351.75pt;width:455.05pt;height:178.55pt;z-index:251655168;visibility:visible;mso-wrap-style:square;mso-width-percent:0;mso-height-percent:0;mso-wrap-distance-left:9pt;mso-wrap-distance-top:0;mso-wrap-distance-right:9pt;mso-wrap-distance-bottom:0;mso-position-horizontal:left;mso-position-horizontal-relative:margin;mso-position-vertical:absolute;mso-position-vertical-relative:text;mso-width-percent:0;mso-height-percent:0;mso-width-relative:margin;mso-height-relative:margin;v-text-anchor:top" o:gfxdata="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" filled="f" stroked="f">
+              <v:shape w14:anchorId="2AFB3169" id="Text Box 10" o:spid="_x0000_s1027" type="#_x0000_t202" style="position:absolute;left:0;text-align:left;margin-left:0;margin-top:351.75pt;width:455.05pt;height:178.55pt;z-index:251655168;visibility:visible;mso-wrap-style:square;mso-width-percent:0;mso-height-percent:0;mso-wrap-distance-left:9pt;mso-wrap-distance-top:0;mso-wrap-distance-right:9pt;mso-wrap-distance-bottom:0;mso-position-horizontal:left;mso-position-horizontal-relative:margin;mso-position-vertical:absolute;mso-position-vertical-relative:text;mso-width-percent:0;mso-height-percent:0;mso-width-relative:margin;mso-height-relative:margin;v-text-anchor:top" o:gfxdata="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" filled="f" stroked="f">
                 <v:textbox>
                   <w:txbxContent>
                     <w:p>
@@ -469,7 +595,7 @@
         <mc:AlternateContent>
           <mc:Choice Requires="wps">
             <w:drawing>
-              <wp:anchor distT="0" distB="0" distL="114300" distR="114300" simplePos="0" relativeHeight="251658240" behindDoc="0" locked="0" layoutInCell="1" allowOverlap="1" wp14:anchorId="121D48BE" wp14:editId="087C491D">
+              <wp:anchor distT="0" distB="0" distL="114300" distR="114300" simplePos="0" relativeHeight="251658240" behindDoc="0" locked="0" layoutInCell="1" allowOverlap="1" wp14:anchorId="70E8D3F2" wp14:editId="1164B494">
                 <wp:simplePos x="0" y="0"/>
                 <wp:positionH relativeFrom="column">
                   <wp:posOffset>3807460</wp:posOffset>
@@ -543,7 +669,17 @@
                                 <w:szCs w:val="28"/>
                                 <w:lang w:val="es-AR"/>
                               </w:rPr>
-                              <w:t>2019</w:t>
+                              <w:t>20</w:t>
+                            </w:r>
+                            <w:r>
+                              <w:rPr>
+                                <w:rFonts w:ascii="Arial" w:hAnsi="Arial" w:cs="Arial"/>
+                                <w:b/>
+                                <w:sz w:val="28"/>
+                                <w:szCs w:val="28"/>
+                                <w:lang w:val="es-AR"/>
+                              </w:rPr>
+                              <w:t>20</w:t>
                             </w:r>
                           </w:p>
                           <w:p>
@@ -587,7 +723,7 @@
           </mc:Choice>
           <mc:Fallback>
             <w:pict>
-              <v:shape w14:anchorId="121D48BE" id="Text Box 14" o:spid="_x0000_s1027" type="#_x0000_t202" style="position:absolute;left:0;text-align:left;margin-left:299.8pt;margin-top:522.75pt;width:126.3pt;height:50.25pt;z-index:251658240;visibility:visible;mso-wrap-style:square;mso-width-percent:0;mso-height-percent:0;mso-wrap-distance-left:9pt;mso-wrap-distance-top:0;mso-wrap-distance-right:9pt;mso-wrap-distance-bottom:0;mso-position-horizontal:absolute;mso-position-horizontal-relative:text;mso-position-vertical:absolute;mso-position-vertical-relative:text;mso-width-percent:0;mso-height-percent:0;mso-width-relative:margin;mso-height-relative:margin;v-text-anchor:top" o:gfxdata="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" filled="f" stroked="f">
+              <v:shape w14:anchorId="70E8D3F2" id="Text Box 14" o:spid="_x0000_s1028" type="#_x0000_t202" style="position:absolute;left:0;text-align:left;margin-left:299.8pt;margin-top:522.75pt;width:126.3pt;height:50.25pt;z-index:251658240;visibility:visible;mso-wrap-style:square;mso-width-percent:0;mso-height-percent:0;mso-wrap-distance-left:9pt;mso-wrap-distance-top:0;mso-wrap-distance-right:9pt;mso-wrap-distance-bottom:0;mso-position-horizontal:absolute;mso-position-horizontal-relative:text;mso-position-vertical:absolute;mso-position-vertical-relative:text;mso-width-percent:0;mso-height-percent:0;mso-width-relative:margin;mso-height-relative:margin;v-text-anchor:top" o:gfxdata="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" filled="f" stroked="f">
                 <v:textbox>
                   <w:txbxContent>
                     <w:p>
@@ -609,7 +745,17 @@
                           <w:szCs w:val="28"/>
                           <w:lang w:val="es-AR"/>
                         </w:rPr>
-                        <w:t>2019</w:t>
+                        <w:t>20</w:t>
+                      </w:r>
+                      <w:r>
+                        <w:rPr>
+                          <w:rFonts w:ascii="Arial" w:hAnsi="Arial" w:cs="Arial"/>
+                          <w:b/>
+                          <w:sz w:val="28"/>
+                          <w:szCs w:val="28"/>
+                          <w:lang w:val="es-AR"/>
+                        </w:rPr>
+                        <w:t>20</w:t>
                       </w:r>
                     </w:p>
                     <w:p>
@@ -649,135 +795,7 @@
         <mc:AlternateContent>
           <mc:Choice Requires="wps">
             <w:drawing>
-              <wp:anchor distT="0" distB="0" distL="114300" distR="114300" simplePos="0" relativeHeight="251659264" behindDoc="0" locked="0" layoutInCell="1" allowOverlap="1" wp14:anchorId="230D97D5" wp14:editId="5B8685FE">
-                <wp:simplePos x="0" y="0"/>
-                <wp:positionH relativeFrom="column">
-                  <wp:posOffset>1631950</wp:posOffset>
-                </wp:positionH>
-                <wp:positionV relativeFrom="paragraph">
-                  <wp:posOffset>8658225</wp:posOffset>
-                </wp:positionV>
-                <wp:extent cx="2160905" cy="145415"/>
-                <wp:effectExtent l="0" t="0" r="0" b="0"/>
-                <wp:wrapNone/>
-                <wp:docPr id="15" name="Text Box 11"/>
-                <wp:cNvGraphicFramePr>
-                  <a:graphicFrameLocks xmlns:a="http://schemas.openxmlformats.org/drawingml/2006/main"/>
-                </wp:cNvGraphicFramePr>
-                <a:graphic xmlns:a="http://schemas.openxmlformats.org/drawingml/2006/main">
-                  <a:graphicData uri="http://schemas.microsoft.com/office/word/2010/wordprocessingShape">
-                    <wps:wsp>
-                      <wps:cNvSpPr txBox="1">
-                        <a:spLocks noChangeArrowheads="1"/>
-                      </wps:cNvSpPr>
-                      <wps:spPr bwMode="auto">
-                        <a:xfrm>
-                          <a:off x="0" y="0"/>
-                          <a:ext cx="2160905" cy="145415"/>
-                        </a:xfrm>
-                        <a:prstGeom prst="rect">
-                          <a:avLst/>
-                        </a:prstGeom>
-                        <a:solidFill>
-                          <a:srgbClr val="FFFFFF">
-                            <a:alpha val="0"/>
-                          </a:srgbClr>
-                        </a:solidFill>
-                        <a:ln>
-                          <a:noFill/>
-                        </a:ln>
-                      </wps:spPr>
-                      <wps:txbx>
-                        <w:txbxContent>
-                          <w:p>
-                            <w:pPr>
-                              <w:jc w:val="center"/>
-                              <w:rPr>
-                                <w:rFonts w:ascii="Arial Narrow" w:hAnsi="Arial Narrow"/>
-                                <w:b/>
-                                <w:color w:val="808080"/>
-                                <w:spacing w:val="40"/>
-                                <w:sz w:val="20"/>
-                                <w:szCs w:val="20"/>
-                                <w:lang w:val="en-US"/>
-                              </w:rPr>
-                            </w:pPr>
-                            <w:r>
-                              <w:rPr>
-                                <w:rFonts w:ascii="Arial Narrow" w:hAnsi="Arial Narrow"/>
-                                <w:b/>
-                                <w:color w:val="808080"/>
-                                <w:spacing w:val="40"/>
-                                <w:sz w:val="20"/>
-                                <w:szCs w:val="20"/>
-                              </w:rPr>
-                              <w:t>WWW.TSOFTLATAM.COM</w:t>
-                            </w:r>
-                          </w:p>
-                        </w:txbxContent>
-                      </wps:txbx>
-                      <wps:bodyPr rot="0" vert="horz" wrap="square" lIns="0" tIns="0" rIns="0" bIns="0" anchor="t" anchorCtr="0" upright="1">
-                        <a:spAutoFit/>
-                      </wps:bodyPr>
-                    </wps:wsp>
-                  </a:graphicData>
-                </a:graphic>
-                <wp14:sizeRelH relativeFrom="margin">
-                  <wp14:pctWidth>0</wp14:pctWidth>
-                </wp14:sizeRelH>
-                <wp14:sizeRelV relativeFrom="margin">
-                  <wp14:pctHeight>0</wp14:pctHeight>
-                </wp14:sizeRelV>
-              </wp:anchor>
-            </w:drawing>
-          </mc:Choice>
-          <mc:Fallback>
-            <w:pict>
-              <v:shape w14:anchorId="3B937014" id="Text Box 11" o:spid="_x0000_s1028" type="#_x0000_t202" style="position:absolute;margin-left:128.5pt;margin-top:681.75pt;width:170.15pt;height:11.45pt;z-index:251659264;visibility:visible;mso-wrap-style:square;mso-width-percent:0;mso-height-percent:0;mso-wrap-distance-left:9pt;mso-wrap-distance-top:0;mso-wrap-distance-right:9pt;mso-wrap-distance-bottom:0;mso-position-horizontal:absolute;mso-position-horizontal-relative:text;mso-position-vertical:absolute;mso-position-vertical-relative:text;mso-width-percent:0;mso-height-percent:0;mso-width-relative:margin;mso-height-relative:margin;v-text-anchor:top" o:gfxdata="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" stroked="f">
-                <v:fill opacity="0"/>
-                <v:textbox style="mso-fit-shape-to-text:t" inset="0,0,0,0">
-                  <w:txbxContent>
-                    <w:p>
-                      <w:pPr>
-                        <w:jc w:val="center"/>
-                        <w:rPr>
-                          <w:rFonts w:ascii="Arial Narrow" w:hAnsi="Arial Narrow"/>
-                          <w:b/>
-                          <w:color w:val="808080"/>
-                          <w:spacing w:val="40"/>
-                          <w:sz w:val="20"/>
-                          <w:szCs w:val="20"/>
-                          <w:lang w:val="en-US"/>
-                        </w:rPr>
-                      </w:pPr>
-                      <w:r>
-                        <w:rPr>
-                          <w:rFonts w:ascii="Arial Narrow" w:hAnsi="Arial Narrow"/>
-                          <w:b/>
-                          <w:color w:val="808080"/>
-                          <w:spacing w:val="40"/>
-                          <w:sz w:val="20"/>
-                          <w:szCs w:val="20"/>
-                        </w:rPr>
-                        <w:t>WWW.TSOFTLATAM.COM</w:t>
-                      </w:r>
-                    </w:p>
-                  </w:txbxContent>
-                </v:textbox>
-              </v:shape>
-            </w:pict>
-          </mc:Fallback>
-        </mc:AlternateContent>
-      </w:r>
-      <w:r>
-        <w:rPr>
-          <w:noProof/>
-          <w:lang w:val="es-PE" w:eastAsia="es-PE"/>
-        </w:rPr>
-        <mc:AlternateContent>
-          <mc:Choice Requires="wps">
-            <w:drawing>
-              <wp:anchor distT="4294967294" distB="4294967294" distL="114300" distR="114300" simplePos="0" relativeHeight="251657216" behindDoc="0" locked="0" layoutInCell="1" allowOverlap="1" wp14:anchorId="52CF4347" wp14:editId="7454EB1C">
+              <wp:anchor distT="4294967294" distB="4294967294" distL="114300" distR="114300" simplePos="0" relativeHeight="251657216" behindDoc="0" locked="0" layoutInCell="1" allowOverlap="1" wp14:anchorId="14C78BEE" wp14:editId="464FD66B">
                 <wp:simplePos x="0" y="0"/>
                 <wp:positionH relativeFrom="column">
                   <wp:posOffset>-393065</wp:posOffset>
@@ -818,7 +836,6 @@
                           <a:tailEnd/>
                         </a:ln>
                         <a:effectLst/>
-                        <a:extLst/>
                       </wps:spPr>
                       <wps:bodyPr/>
                     </wps:wsp>
@@ -861,7 +878,7 @@
 </file>
 
 <file path=word/endnotes.xml><?xml version="1.0" encoding="utf-8"?>
-<w:endnotes xmlns:wpc="http://schemas.microsoft.com/office/word/2010/wordprocessingCanvas" xmlns:cx="http://schemas.microsoft.com/office/drawing/2014/chartex" xmlns:mc="http://schemas.openxmlformats.org/markup-compatibility/2006" xmlns:o="urn:schemas-microsoft-com:office:office" xmlns:r="http://schemas.openxmlformats.org/officeDocument/2006/relationships" xmlns:m="http://schemas.openxmlformats.org/officeDocument/2006/math" xmlns:v="urn:schemas-microsoft-com:vml" xmlns:wp14="http://schemas.microsoft.com/office/word/2010/wordprocessingDrawing" xmlns:wp="http://schemas.openxmlformats.org/drawingml/2006/wordprocessingDrawing" xmlns:w10="urn:schemas-microsoft-com:office:word" xmlns:w="http://schemas.openxmlformats.org/wordprocessingml/2006/main" xmlns:w14="http://schemas.microsoft.com/office/word/2010/wordml" xmlns:w15="http://schemas.microsoft.com/office/word/2012/wordml" xmlns:w16se="http://schemas.microsoft.com/office/word/2015/wordml/symex" xmlns:wpg="http://schemas.microsoft.com/office/word/2010/wordprocessingGroup" xmlns:wpi="http://schemas.microsoft.com/office/word/2010/wordprocessingInk" xmlns:wne="http://schemas.microsoft.com/office/word/2006/wordml" xmlns:wps="http://schemas.microsoft.com/office/word/2010/wordprocessingShape" mc:Ignorable="w14 w15 w16se wp14">
+<w:endnotes xmlns:wpc="http://schemas.microsoft.com/office/word/2010/wordprocessingCanvas" xmlns:cx="http://schemas.microsoft.com/office/drawing/2014/chartex" xmlns:cx1="http://schemas.microsoft.com/office/drawing/2015/9/8/chartex" xmlns:cx2="http://schemas.microsoft.com/office/drawing/2015/10/21/chartex" xmlns:cx3="http://schemas.microsoft.com/office/drawing/2016/5/9/chartex" xmlns:cx4="http://schemas.microsoft.com/office/drawing/2016/5/10/chartex" xmlns:cx5="http://schemas.microsoft.com/office/drawing/2016/5/11/chartex" xmlns:cx6="http://schemas.microsoft.com/office/drawing/2016/5/12/chartex" xmlns:cx7="http://schemas.microsoft.com/office/drawing/2016/5/13/chartex" xmlns:cx8="http://schemas.microsoft.com/office/drawing/2016/5/14/chartex" xmlns:mc="http://schemas.openxmlformats.org/markup-compatibility/2006" xmlns:aink="http://schemas.microsoft.com/office/drawing/2016/ink" xmlns:am3d="http://schemas.microsoft.com/office/drawing/2017/model3d" xmlns:o="urn:schemas-microsoft-com:office:office" xmlns:r="http://schemas.openxmlformats.org/officeDocument/2006/relationships" xmlns:m="http://schemas.openxmlformats.org/officeDocument/2006/math" xmlns:v="urn:schemas-microsoft-com:vml" xmlns:wp14="http://schemas.microsoft.com/office/word/2010/wordprocessingDrawing" xmlns:wp="http://schemas.openxmlformats.org/drawingml/2006/wordprocessingDrawing" xmlns:w10="urn:schemas-microsoft-com:office:word" xmlns:w="http://schemas.openxmlformats.org/wordprocessingml/2006/main" xmlns:w14="http://schemas.microsoft.com/office/word/2010/wordml" xmlns:w15="http://schemas.microsoft.com/office/word/2012/wordml" xmlns:w16cex="http://schemas.microsoft.com/office/word/2018/wordml/cex" xmlns:w16cid="http://schemas.microsoft.com/office/word/2016/wordml/cid" xmlns:w16="http://schemas.microsoft.com/office/word/2018/wordml" xmlns:w16se="http://schemas.microsoft.com/office/word/2015/wordml/symex" xmlns:wpg="http://schemas.microsoft.com/office/word/2010/wordprocessingGroup" xmlns:wpi="http://schemas.microsoft.com/office/word/2010/wordprocessingInk" xmlns:wne="http://schemas.microsoft.com/office/word/2006/wordml" xmlns:wps="http://schemas.microsoft.com/office/word/2010/wordprocessingShape" mc:Ignorable="w14 w15 w16se w16cid w16 w16cex wp14">
   <w:endnote w:type="separator" w:id="-1">
     <w:p>
       <w:r>
@@ -880,7 +897,7 @@
 </file>
 
 <file path=word/footer1.xml><?xml version="1.0" encoding="utf-8"?>
-<w:ftr xmlns:wpc="http://schemas.microsoft.com/office/word/2010/wordprocessingCanvas" xmlns:cx="http://schemas.microsoft.com/office/drawing/2014/chartex" xmlns:mc="http://schemas.openxmlformats.org/markup-compatibility/2006" xmlns:o="urn:schemas-microsoft-com:office:office" xmlns:r="http://schemas.openxmlformats.org/officeDocument/2006/relationships" xmlns:m="http://schemas.openxmlformats.org/officeDocument/2006/math" xmlns:v="urn:schemas-microsoft-com:vml" xmlns:wp14="http://schemas.microsoft.com/office/word/2010/wordprocessingDrawing" xmlns:wp="http://schemas.openxmlformats.org/drawingml/2006/wordprocessingDrawing" xmlns:w10="urn:schemas-microsoft-com:office:word" xmlns:w="http://schemas.openxmlformats.org/wordprocessingml/2006/main" xmlns:w14="http://schemas.microsoft.com/office/word/2010/wordml" xmlns:w15="http://schemas.microsoft.com/office/word/2012/wordml" xmlns:w16se="http://schemas.microsoft.com/office/word/2015/wordml/symex" xmlns:wpg="http://schemas.microsoft.com/office/word/2010/wordprocessingGroup" xmlns:wpi="http://schemas.microsoft.com/office/word/2010/wordprocessingInk" xmlns:wne="http://schemas.microsoft.com/office/word/2006/wordml" xmlns:wps="http://schemas.microsoft.com/office/word/2010/wordprocessingShape" mc:Ignorable="w14 w15 w16se wp14">
+<w:ftr xmlns:wpc="http://schemas.microsoft.com/office/word/2010/wordprocessingCanvas" xmlns:cx="http://schemas.microsoft.com/office/drawing/2014/chartex" xmlns:cx1="http://schemas.microsoft.com/office/drawing/2015/9/8/chartex" xmlns:cx2="http://schemas.microsoft.com/office/drawing/2015/10/21/chartex" xmlns:cx3="http://schemas.microsoft.com/office/drawing/2016/5/9/chartex" xmlns:cx4="http://schemas.microsoft.com/office/drawing/2016/5/10/chartex" xmlns:cx5="http://schemas.microsoft.com/office/drawing/2016/5/11/chartex" xmlns:cx6="http://schemas.microsoft.com/office/drawing/2016/5/12/chartex" xmlns:cx7="http://schemas.microsoft.com/office/drawing/2016/5/13/chartex" xmlns:cx8="http://schemas.microsoft.com/office/drawing/2016/5/14/chartex" xmlns:mc="http://schemas.openxmlformats.org/markup-compatibility/2006" xmlns:aink="http://schemas.microsoft.com/office/drawing/2016/ink" xmlns:am3d="http://schemas.microsoft.com/office/drawing/2017/model3d" xmlns:o="urn:schemas-microsoft-com:office:office" xmlns:r="http://schemas.openxmlformats.org/officeDocument/2006/relationships" xmlns:m="http://schemas.openxmlformats.org/officeDocument/2006/math" xmlns:v="urn:schemas-microsoft-com:vml" xmlns:wp14="http://schemas.microsoft.com/office/word/2010/wordprocessingDrawing" xmlns:wp="http://schemas.openxmlformats.org/drawingml/2006/wordprocessingDrawing" xmlns:w10="urn:schemas-microsoft-com:office:word" xmlns:w="http://schemas.openxmlformats.org/wordprocessingml/2006/main" xmlns:w14="http://schemas.microsoft.com/office/word/2010/wordml" xmlns:w15="http://schemas.microsoft.com/office/word/2012/wordml" xmlns:w16cex="http://schemas.microsoft.com/office/word/2018/wordml/cex" xmlns:w16cid="http://schemas.microsoft.com/office/word/2016/wordml/cid" xmlns:w16="http://schemas.microsoft.com/office/word/2018/wordml" xmlns:w16se="http://schemas.microsoft.com/office/word/2015/wordml/symex" xmlns:wpg="http://schemas.microsoft.com/office/word/2010/wordprocessingGroup" xmlns:wpi="http://schemas.microsoft.com/office/word/2010/wordprocessingInk" xmlns:wne="http://schemas.microsoft.com/office/word/2006/wordml" xmlns:wps="http://schemas.microsoft.com/office/word/2010/wordprocessingShape" mc:Ignorable="w14 w15 w16se w16cid w16 w16cex wp14">
   <w:p>
     <w:pPr>
       <w:jc w:val="right"/>
@@ -895,7 +912,7 @@
         <w:lang w:val="es-PE" w:eastAsia="es-PE"/>
       </w:rPr>
       <w:drawing>
-        <wp:anchor distT="0" distB="0" distL="114300" distR="114300" simplePos="0" relativeHeight="251658240" behindDoc="1" locked="0" layoutInCell="1" allowOverlap="1" wp14:anchorId="181148FA" wp14:editId="6A295524">
+        <wp:anchor distT="0" distB="0" distL="114300" distR="114300" simplePos="0" relativeHeight="251658240" behindDoc="1" locked="0" layoutInCell="1" allowOverlap="1" wp14:anchorId="2BF98DB2" wp14:editId="1FBDB8FD">
           <wp:simplePos x="0" y="0"/>
           <wp:positionH relativeFrom="column">
             <wp:posOffset>-481330</wp:posOffset>
@@ -978,7 +995,7 @@
 </file>
 
 <file path=word/footnotes.xml><?xml version="1.0" encoding="utf-8"?>
-<w:footnotes xmlns:wpc="http://schemas.microsoft.com/office/word/2010/wordprocessingCanvas" xmlns:cx="http://schemas.microsoft.com/office/drawing/2014/chartex" xmlns:mc="http://schemas.openxmlformats.org/markup-compatibility/2006" xmlns:o="urn:schemas-microsoft-com:office:office" xmlns:r="http://schemas.openxmlformats.org/officeDocument/2006/relationships" xmlns:m="http://schemas.openxmlformats.org/officeDocument/2006/math" xmlns:v="urn:schemas-microsoft-com:vml" xmlns:wp14="http://schemas.microsoft.com/office/word/2010/wordprocessingDrawing" xmlns:wp="http://schemas.openxmlformats.org/drawingml/2006/wordprocessingDrawing" xmlns:w10="urn:schemas-microsoft-com:office:word" xmlns:w="http://schemas.openxmlformats.org/wordprocessingml/2006/main" xmlns:w14="http://schemas.microsoft.com/office/word/2010/wordml" xmlns:w15="http://schemas.microsoft.com/office/word/2012/wordml" xmlns:w16se="http://schemas.microsoft.com/office/word/2015/wordml/symex" xmlns:wpg="http://schemas.microsoft.com/office/word/2010/wordprocessingGroup" xmlns:wpi="http://schemas.microsoft.com/office/word/2010/wordprocessingInk" xmlns:wne="http://schemas.microsoft.com/office/word/2006/wordml" xmlns:wps="http://schemas.microsoft.com/office/word/2010/wordprocessingShape" mc:Ignorable="w14 w15 w16se wp14">
+<w:footnotes xmlns:wpc="http://schemas.microsoft.com/office/word/2010/wordprocessingCanvas" xmlns:cx="http://schemas.microsoft.com/office/drawing/2014/chartex" xmlns:cx1="http://schemas.microsoft.com/office/drawing/2015/9/8/chartex" xmlns:cx2="http://schemas.microsoft.com/office/drawing/2015/10/21/chartex" xmlns:cx3="http://schemas.microsoft.com/office/drawing/2016/5/9/chartex" xmlns:cx4="http://schemas.microsoft.com/office/drawing/2016/5/10/chartex" xmlns:cx5="http://schemas.microsoft.com/office/drawing/2016/5/11/chartex" xmlns:cx6="http://schemas.microsoft.com/office/drawing/2016/5/12/chartex" xmlns:cx7="http://schemas.microsoft.com/office/drawing/2016/5/13/chartex" xmlns:cx8="http://schemas.microsoft.com/office/drawing/2016/5/14/chartex" xmlns:mc="http://schemas.openxmlformats.org/markup-compatibility/2006" xmlns:aink="http://schemas.microsoft.com/office/drawing/2016/ink" xmlns:am3d="http://schemas.microsoft.com/office/drawing/2017/model3d" xmlns:o="urn:schemas-microsoft-com:office:office" xmlns:r="http://schemas.openxmlformats.org/officeDocument/2006/relationships" xmlns:m="http://schemas.openxmlformats.org/officeDocument/2006/math" xmlns:v="urn:schemas-microsoft-com:vml" xmlns:wp14="http://schemas.microsoft.com/office/word/2010/wordprocessingDrawing" xmlns:wp="http://schemas.openxmlformats.org/drawingml/2006/wordprocessingDrawing" xmlns:w10="urn:schemas-microsoft-com:office:word" xmlns:w="http://schemas.openxmlformats.org/wordprocessingml/2006/main" xmlns:w14="http://schemas.microsoft.com/office/word/2010/wordml" xmlns:w15="http://schemas.microsoft.com/office/word/2012/wordml" xmlns:w16cex="http://schemas.microsoft.com/office/word/2018/wordml/cex" xmlns:w16cid="http://schemas.microsoft.com/office/word/2016/wordml/cid" xmlns:w16="http://schemas.microsoft.com/office/word/2018/wordml" xmlns:w16se="http://schemas.microsoft.com/office/word/2015/wordml/symex" xmlns:wpg="http://schemas.microsoft.com/office/word/2010/wordprocessingGroup" xmlns:wpi="http://schemas.microsoft.com/office/word/2010/wordprocessingInk" xmlns:wne="http://schemas.microsoft.com/office/word/2006/wordml" xmlns:wps="http://schemas.microsoft.com/office/word/2010/wordprocessingShape" mc:Ignorable="w14 w15 w16se w16cid w16 w16cex wp14">
   <w:footnote w:type="separator" w:id="-1">
     <w:p>
       <w:r>
@@ -997,7 +1014,7 @@
 </file>
 
 <file path=word/header1.xml><?xml version="1.0" encoding="utf-8"?>
-<w:hdr xmlns:wpc="http://schemas.microsoft.com/office/word/2010/wordprocessingCanvas" xmlns:cx="http://schemas.microsoft.com/office/drawing/2014/chartex" xmlns:mc="http://schemas.openxmlformats.org/markup-compatibility/2006" xmlns:o="urn:schemas-microsoft-com:office:office" xmlns:r="http://schemas.openxmlformats.org/officeDocument/2006/relationships" xmlns:m="http://schemas.openxmlformats.org/officeDocument/2006/math" xmlns:v="urn:schemas-microsoft-com:vml" xmlns:wp14="http://schemas.microsoft.com/office/word/2010/wordprocessingDrawing" xmlns:wp="http://schemas.openxmlformats.org/drawingml/2006/wordprocessingDrawing" xmlns:w10="urn:schemas-microsoft-com:office:word" xmlns:w="http://schemas.openxmlformats.org/wordprocessingml/2006/main" xmlns:w14="http://schemas.microsoft.com/office/word/2010/wordml" xmlns:w15="http://schemas.microsoft.com/office/word/2012/wordml" xmlns:w16se="http://schemas.microsoft.com/office/word/2015/wordml/symex" xmlns:wpg="http://schemas.microsoft.com/office/word/2010/wordprocessingGroup" xmlns:wpi="http://schemas.microsoft.com/office/word/2010/wordprocessingInk" xmlns:wne="http://schemas.microsoft.com/office/word/2006/wordml" xmlns:wps="http://schemas.microsoft.com/office/word/2010/wordprocessingShape" mc:Ignorable="w14 w15 w16se wp14">
+<w:hdr xmlns:wpc="http://schemas.microsoft.com/office/word/2010/wordprocessingCanvas" xmlns:cx="http://schemas.microsoft.com/office/drawing/2014/chartex" xmlns:cx1="http://schemas.microsoft.com/office/drawing/2015/9/8/chartex" xmlns:cx2="http://schemas.microsoft.com/office/drawing/2015/10/21/chartex" xmlns:cx3="http://schemas.microsoft.com/office/drawing/2016/5/9/chartex" xmlns:cx4="http://schemas.microsoft.com/office/drawing/2016/5/10/chartex" xmlns:cx5="http://schemas.microsoft.com/office/drawing/2016/5/11/chartex" xmlns:cx6="http://schemas.microsoft.com/office/drawing/2016/5/12/chartex" xmlns:cx7="http://schemas.microsoft.com/office/drawing/2016/5/13/chartex" xmlns:cx8="http://schemas.microsoft.com/office/drawing/2016/5/14/chartex" xmlns:mc="http://schemas.openxmlformats.org/markup-compatibility/2006" xmlns:aink="http://schemas.microsoft.com/office/drawing/2016/ink" xmlns:am3d="http://schemas.microsoft.com/office/drawing/2017/model3d" xmlns:o="urn:schemas-microsoft-com:office:office" xmlns:r="http://schemas.openxmlformats.org/officeDocument/2006/relationships" xmlns:m="http://schemas.openxmlformats.org/officeDocument/2006/math" xmlns:v="urn:schemas-microsoft-com:vml" xmlns:wp14="http://schemas.microsoft.com/office/word/2010/wordprocessingDrawing" xmlns:wp="http://schemas.openxmlformats.org/drawingml/2006/wordprocessingDrawing" xmlns:w10="urn:schemas-microsoft-com:office:word" xmlns:w="http://schemas.openxmlformats.org/wordprocessingml/2006/main" xmlns:w14="http://schemas.microsoft.com/office/word/2010/wordml" xmlns:w15="http://schemas.microsoft.com/office/word/2012/wordml" xmlns:w16cex="http://schemas.microsoft.com/office/word/2018/wordml/cex" xmlns:w16cid="http://schemas.microsoft.com/office/word/2016/wordml/cid" xmlns:w16="http://schemas.microsoft.com/office/word/2018/wordml" xmlns:w16se="http://schemas.microsoft.com/office/word/2015/wordml/symex" xmlns:wpg="http://schemas.microsoft.com/office/word/2010/wordprocessingGroup" xmlns:wpi="http://schemas.microsoft.com/office/word/2010/wordprocessingInk" xmlns:wne="http://schemas.microsoft.com/office/word/2006/wordml" xmlns:wps="http://schemas.microsoft.com/office/word/2010/wordprocessingShape" mc:Ignorable="w14 w15 w16se w16cid w16 w16cex wp14">
   <w:p>
     <w:r>
       <w:cr/>
@@ -1007,7 +1024,7 @@
 </file>
 
 <file path=word/header2.xml><?xml version="1.0" encoding="utf-8"?>
-<w:hdr xmlns:wpc="http://schemas.microsoft.com/office/word/2010/wordprocessingCanvas" xmlns:cx="http://schemas.microsoft.com/office/drawing/2014/chartex" xmlns:mc="http://schemas.openxmlformats.org/markup-compatibility/2006" xmlns:o="urn:schemas-microsoft-com:office:office" xmlns:r="http://schemas.openxmlformats.org/officeDocument/2006/relationships" xmlns:m="http://schemas.openxmlformats.org/officeDocument/2006/math" xmlns:v="urn:schemas-microsoft-com:vml" xmlns:wp14="http://schemas.microsoft.com/office/word/2010/wordprocessingDrawing" xmlns:wp="http://schemas.openxmlformats.org/drawingml/2006/wordprocessingDrawing" xmlns:w10="urn:schemas-microsoft-com:office:word" xmlns:w="http://schemas.openxmlformats.org/wordprocessingml/2006/main" xmlns:w14="http://schemas.microsoft.com/office/word/2010/wordml" xmlns:w15="http://schemas.microsoft.com/office/word/2012/wordml" xmlns:w16se="http://schemas.microsoft.com/office/word/2015/wordml/symex" xmlns:wpg="http://schemas.microsoft.com/office/word/2010/wordprocessingGroup" xmlns:wpi="http://schemas.microsoft.com/office/word/2010/wordprocessingInk" xmlns:wne="http://schemas.microsoft.com/office/word/2006/wordml" xmlns:wps="http://schemas.microsoft.com/office/word/2010/wordprocessingShape" mc:Ignorable="w14 w15 w16se wp14">
+<w:hdr xmlns:wpc="http://schemas.microsoft.com/office/word/2010/wordprocessingCanvas" xmlns:cx="http://schemas.microsoft.com/office/drawing/2014/chartex" xmlns:cx1="http://schemas.microsoft.com/office/drawing/2015/9/8/chartex" xmlns:cx2="http://schemas.microsoft.com/office/drawing/2015/10/21/chartex" xmlns:cx3="http://schemas.microsoft.com/office/drawing/2016/5/9/chartex" xmlns:cx4="http://schemas.microsoft.com/office/drawing/2016/5/10/chartex" xmlns:cx5="http://schemas.microsoft.com/office/drawing/2016/5/11/chartex" xmlns:cx6="http://schemas.microsoft.com/office/drawing/2016/5/12/chartex" xmlns:cx7="http://schemas.microsoft.com/office/drawing/2016/5/13/chartex" xmlns:cx8="http://schemas.microsoft.com/office/drawing/2016/5/14/chartex" xmlns:mc="http://schemas.openxmlformats.org/markup-compatibility/2006" xmlns:aink="http://schemas.microsoft.com/office/drawing/2016/ink" xmlns:am3d="http://schemas.microsoft.com/office/drawing/2017/model3d" xmlns:o="urn:schemas-microsoft-com:office:office" xmlns:r="http://schemas.openxmlformats.org/officeDocument/2006/relationships" xmlns:m="http://schemas.openxmlformats.org/officeDocument/2006/math" xmlns:v="urn:schemas-microsoft-com:vml" xmlns:wp14="http://schemas.microsoft.com/office/word/2010/wordprocessingDrawing" xmlns:wp="http://schemas.openxmlformats.org/drawingml/2006/wordprocessingDrawing" xmlns:w10="urn:schemas-microsoft-com:office:word" xmlns:w="http://schemas.openxmlformats.org/wordprocessingml/2006/main" xmlns:w14="http://schemas.microsoft.com/office/word/2010/wordml" xmlns:w15="http://schemas.microsoft.com/office/word/2012/wordml" xmlns:w16cex="http://schemas.microsoft.com/office/word/2018/wordml/cex" xmlns:w16cid="http://schemas.microsoft.com/office/word/2016/wordml/cid" xmlns:w16="http://schemas.microsoft.com/office/word/2018/wordml" xmlns:w16se="http://schemas.microsoft.com/office/word/2015/wordml/symex" xmlns:wpg="http://schemas.microsoft.com/office/word/2010/wordprocessingGroup" xmlns:wpi="http://schemas.microsoft.com/office/word/2010/wordprocessingInk" xmlns:wne="http://schemas.microsoft.com/office/word/2006/wordml" xmlns:wps="http://schemas.microsoft.com/office/word/2010/wordprocessingShape" mc:Ignorable="w14 w15 w16se w16cid w16 w16cex wp14">
   <w:p>
     <w:pPr>
       <w:pStyle w:val="Encabezado"/>
@@ -1018,7 +1035,7 @@
         <w:lang w:val="es-PE" w:eastAsia="es-PE"/>
       </w:rPr>
       <w:drawing>
-        <wp:inline distT="0" distB="0" distL="0" distR="0" wp14:anchorId="56BB71CC" wp14:editId="70098802">
+        <wp:inline distT="0" distB="0" distL="0" distR="0" wp14:anchorId="002626CA" wp14:editId="52AAD5D8">
           <wp:extent cx="2458720" cy="69215"/>
           <wp:effectExtent l="0" t="0" r="0" b="6985"/>
           <wp:docPr id="29" name="Imagen 29"/>
@@ -1072,7 +1089,7 @@
         <w:lang w:val="es-PE" w:eastAsia="es-PE"/>
       </w:rPr>
       <w:drawing>
-        <wp:anchor distT="0" distB="0" distL="114300" distR="114300" simplePos="0" relativeHeight="251657216" behindDoc="1" locked="0" layoutInCell="1" allowOverlap="1" wp14:anchorId="38B399F5" wp14:editId="5D260EC3">
+        <wp:anchor distT="0" distB="0" distL="114300" distR="114300" simplePos="0" relativeHeight="251657216" behindDoc="1" locked="0" layoutInCell="1" allowOverlap="1" wp14:anchorId="7EDA9DBA" wp14:editId="23E1E421">
           <wp:simplePos x="0" y="0"/>
           <wp:positionH relativeFrom="column">
             <wp:posOffset>5335905</wp:posOffset>
@@ -1251,7 +1268,7 @@
 </file>
 
 <file path=word/numbering.xml><?xml version="1.0" encoding="utf-8"?>
-<w:numbering xmlns:wpc="http://schemas.microsoft.com/office/word/2010/wordprocessingCanvas" xmlns:cx="http://schemas.microsoft.com/office/drawing/2014/chartex" xmlns:mc="http://schemas.openxmlformats.org/markup-compatibility/2006" xmlns:o="urn:schemas-microsoft-com:office:office" xmlns:r="http://schemas.openxmlformats.org/officeDocument/2006/relationships" xmlns:m="http://schemas.openxmlformats.org/officeDocument/2006/math" xmlns:v="urn:schemas-microsoft-com:vml" xmlns:wp14="http://schemas.microsoft.com/office/word/2010/wordprocessingDrawing" xmlns:wp="http://schemas.openxmlformats.org/drawingml/2006/wordprocessingDrawing" xmlns:w10="urn:schemas-microsoft-com:office:word" xmlns:w="http://schemas.openxmlformats.org/wordprocessingml/2006/main" xmlns:w14="http://schemas.microsoft.com/office/word/2010/wordml" xmlns:w15="http://schemas.microsoft.com/office/word/2012/wordml" xmlns:w16se="http://schemas.microsoft.com/office/word/2015/wordml/symex" xmlns:wpg="http://schemas.microsoft.com/office/word/2010/wordprocessingGroup" xmlns:wpi="http://schemas.microsoft.com/office/word/2010/wordprocessingInk" xmlns:wne="http://schemas.microsoft.com/office/word/2006/wordml" xmlns:wps="http://schemas.microsoft.com/office/word/2010/wordprocessingShape" mc:Ignorable="w14 w15 w16se wp14">
+<w:numbering xmlns:wpc="http://schemas.microsoft.com/office/word/2010/wordprocessingCanvas" xmlns:cx="http://schemas.microsoft.com/office/drawing/2014/chartex" xmlns:cx1="http://schemas.microsoft.com/office/drawing/2015/9/8/chartex" xmlns:cx2="http://schemas.microsoft.com/office/drawing/2015/10/21/chartex" xmlns:cx3="http://schemas.microsoft.com/office/drawing/2016/5/9/chartex" xmlns:cx4="http://schemas.microsoft.com/office/drawing/2016/5/10/chartex" xmlns:cx5="http://schemas.microsoft.com/office/drawing/2016/5/11/chartex" xmlns:cx6="http://schemas.microsoft.com/office/drawing/2016/5/12/chartex" xmlns:cx7="http://schemas.microsoft.com/office/drawing/2016/5/13/chartex" xmlns:cx8="http://schemas.microsoft.com/office/drawing/2016/5/14/chartex" xmlns:mc="http://schemas.openxmlformats.org/markup-compatibility/2006" xmlns:aink="http://schemas.microsoft.com/office/drawing/2016/ink" xmlns:am3d="http://schemas.microsoft.com/office/drawing/2017/model3d" xmlns:o="urn:schemas-microsoft-com:office:office" xmlns:r="http://schemas.openxmlformats.org/officeDocument/2006/relationships" xmlns:m="http://schemas.openxmlformats.org/officeDocument/2006/math" xmlns:v="urn:schemas-microsoft-com:vml" xmlns:wp14="http://schemas.microsoft.com/office/word/2010/wordprocessingDrawing" xmlns:wp="http://schemas.openxmlformats.org/drawingml/2006/wordprocessingDrawing" xmlns:w10="urn:schemas-microsoft-com:office:word" xmlns:w="http://schemas.openxmlformats.org/wordprocessingml/2006/main" xmlns:w14="http://schemas.microsoft.com/office/word/2010/wordml" xmlns:w15="http://schemas.microsoft.com/office/word/2012/wordml" xmlns:w16cex="http://schemas.microsoft.com/office/word/2018/wordml/cex" xmlns:w16cid="http://schemas.microsoft.com/office/word/2016/wordml/cid" xmlns:w16="http://schemas.microsoft.com/office/word/2018/wordml" xmlns:w16se="http://schemas.microsoft.com/office/word/2015/wordml/symex" xmlns:wpg="http://schemas.microsoft.com/office/word/2010/wordprocessingGroup" xmlns:wpi="http://schemas.microsoft.com/office/word/2010/wordprocessingInk" xmlns:wne="http://schemas.microsoft.com/office/word/2006/wordml" xmlns:wps="http://schemas.microsoft.com/office/word/2010/wordprocessingShape" mc:Ignorable="w14 w15 w16se w16cid w16 w16cex wp14">
   <w:abstractNum w:abstractNumId="0" w15:restartNumberingAfterBreak="0">
     <w:nsid w:val="003D5057"/>
     <w:multiLevelType w:val="hybridMultilevel"/>
@@ -6111,7 +6128,7 @@
 </file>
 
 <file path=word/styles.xml><?xml version="1.0" encoding="utf-8"?>
-<w:styles xmlns:mc="http://schemas.openxmlformats.org/markup-compatibility/2006" xmlns:r="http://schemas.openxmlformats.org/officeDocument/2006/relationships" xmlns:w="http://schemas.openxmlformats.org/wordprocessingml/2006/main" xmlns:w14="http://schemas.microsoft.com/office/word/2010/wordml" xmlns:w15="http://schemas.microsoft.com/office/word/2012/wordml" xmlns:w16se="http://schemas.microsoft.com/office/word/2015/wordml/symex" mc:Ignorable="w14 w15 w16se">
+<w:styles xmlns:mc="http://schemas.openxmlformats.org/markup-compatibility/2006" xmlns:r="http://schemas.openxmlformats.org/officeDocument/2006/relationships" xmlns:w="http://schemas.openxmlformats.org/wordprocessingml/2006/main" xmlns:w14="http://schemas.microsoft.com/office/word/2010/wordml" xmlns:w15="http://schemas.microsoft.com/office/word/2012/wordml" xmlns:w16cex="http://schemas.microsoft.com/office/word/2018/wordml/cex" xmlns:w16cid="http://schemas.microsoft.com/office/word/2016/wordml/cid" xmlns:w16="http://schemas.microsoft.com/office/word/2018/wordml" xmlns:w16se="http://schemas.microsoft.com/office/word/2015/wordml/symex" mc:Ignorable="w14 w15 w16se w16cid w16 w16cex">
   <w:docDefaults>
     <w:rPrDefault>
       <w:rPr>
@@ -6121,7 +6138,7 @@
     </w:rPrDefault>
     <w:pPrDefault/>
   </w:docDefaults>
-  <w:latentStyles w:defLockedState="0" w:defUIPriority="99" w:defSemiHidden="0" w:defUnhideWhenUsed="0" w:defQFormat="0" w:count="371">
+  <w:latentStyles w:defLockedState="0" w:defUIPriority="99" w:defSemiHidden="0" w:defUnhideWhenUsed="0" w:defQFormat="0" w:count="376">
     <w:lsdException w:name="Normal" w:uiPriority="0" w:qFormat="1"/>
     <w:lsdException w:name="heading 1" w:uiPriority="0" w:qFormat="1"/>
     <w:lsdException w:name="heading 2" w:semiHidden="1" w:uiPriority="0" w:unhideWhenUsed="1" w:qFormat="1"/>
@@ -6227,7 +6244,6 @@
     <w:lsdException w:name="HTML Sample" w:semiHidden="1" w:unhideWhenUsed="1"/>
     <w:lsdException w:name="HTML Typewriter" w:semiHidden="1" w:unhideWhenUsed="1"/>
     <w:lsdException w:name="HTML Variable" w:semiHidden="1" w:unhideWhenUsed="1"/>
-    <w:lsdException w:name="Normal Table" w:semiHidden="1" w:unhideWhenUsed="1"/>
     <w:lsdException w:name="annotation subject" w:semiHidden="1" w:unhideWhenUsed="1"/>
     <w:lsdException w:name="No List" w:semiHidden="1" w:unhideWhenUsed="1"/>
     <w:lsdException w:name="Outline List 1" w:semiHidden="1" w:unhideWhenUsed="1"/>
@@ -6270,11 +6286,8 @@
     <w:lsdException w:name="Table Contemporary" w:semiHidden="1" w:unhideWhenUsed="1"/>
     <w:lsdException w:name="Table Elegant" w:semiHidden="1" w:unhideWhenUsed="1"/>
     <w:lsdException w:name="Table Professional" w:semiHidden="1" w:unhideWhenUsed="1"/>
-    <w:lsdException w:name="Table Subtle 1" w:semiHidden="1" w:unhideWhenUsed="1"/>
     <w:lsdException w:name="Table Subtle 2" w:semiHidden="1" w:unhideWhenUsed="1"/>
     <w:lsdException w:name="Table Web 1" w:semiHidden="1" w:unhideWhenUsed="1"/>
-    <w:lsdException w:name="Table Web 2" w:semiHidden="1" w:unhideWhenUsed="1"/>
-    <w:lsdException w:name="Table Web 3" w:semiHidden="1" w:unhideWhenUsed="1"/>
     <w:lsdException w:name="Balloon Text" w:semiHidden="1" w:unhideWhenUsed="1"/>
     <w:lsdException w:name="Table Grid" w:uiPriority="59"/>
     <w:lsdException w:name="Table Theme" w:semiHidden="1" w:unhideWhenUsed="1"/>
@@ -6493,6 +6506,11 @@
     <w:lsdException w:name="List Table 5 Dark Accent 6" w:uiPriority="50"/>
     <w:lsdException w:name="List Table 6 Colorful Accent 6" w:uiPriority="51"/>
     <w:lsdException w:name="List Table 7 Colorful Accent 6" w:uiPriority="52"/>
+    <w:lsdException w:name="Mention" w:semiHidden="1" w:unhideWhenUsed="1"/>
+    <w:lsdException w:name="Smart Hyperlink" w:semiHidden="1" w:unhideWhenUsed="1"/>
+    <w:lsdException w:name="Hashtag" w:semiHidden="1" w:unhideWhenUsed="1"/>
+    <w:lsdException w:name="Unresolved Mention" w:semiHidden="1" w:unhideWhenUsed="1"/>
+    <w:lsdException w:name="Smart Link" w:semiHidden="1" w:unhideWhenUsed="1"/>
   </w:latentStyles>
   <w:style w:type="paragraph" w:default="1" w:styleId="Normal">
     <w:name w:val="Normal"/>

</xml_diff>